<commit_message>
adding errors=ignore to open for bad encodings
</commit_message>
<xml_diff>
--- a/Docker/WebService/test/test1.out.docx
+++ b/Docker/WebService/test/test1.out.docx
@@ -871,7 +871,7 @@
                 <w:szCs w:val="24"/>
                 <w:lang w:val="ro-RO"/>
               </w:rPr>
-              <w:t>Prin realizarea obiectivului de investiții se creează condiții de siguranță în aprovizionarea cu gaze naturale a pieței interne de gaze, facilitând echilibrarea balanței consum-producție internă – import gaze naturale, prin acoperirea vârfurilor de consum cauzate în principal de variațiile de temperatură, precum și menținerea caracteristicilor de funcționare optimă a sistemului național de transport gaze naturale, în scopul obținerii de avantaje tehnice și economice.</w:t>
+              <w:t>Prin realizarea obiectivului de investiții se creează condiții de siguranță în aprovizionarea cu gaze naturale a pieței interne de gaze, facilitând echilibrarea balanței consum-producție internă – import gaze naturale, prin acoperirea vârfurilor de consum cauzate în principal de variațiile de temperatură, precum și menținerea caracteristicilor de funcționare optimă a sistemului național de transport gaze naturale, în scopul obținerii de avantaje #### și economice.</w:t>
             </w:r>
           </w:p>
           <w:p>
@@ -1018,7 +1018,7 @@
                 <w:szCs w:val="24"/>
                 <w:lang w:val="ro-RO"/>
               </w:rPr>
-              <w:t xml:space="preserve">Pe lângă debitul de gaz necesar Depozitului de Înmagazinare Gaze s-a luat în calcul și un debitul necesar pentru alimentarea cu gaze naturale a următoarelor localități de pe traseul conductei: Municipiul Slatina (OT); 4 Scornicești (B); 4 Balș (3), Osica de Sus (B); Fălcoiu (OT); Mărunței (B); Coteana (OT); Ipotești (B); Brebeni (B); </w:t>
+              <w:t xml:space="preserve">Pe lângă debitul de gaz necesar Depozitului de Înmagazinare Gaze s-a luat în calcul și un debitul necesar pentru alimentarea cu gaze naturale a următoarelor localități de pe traseul conductei: Municipiul Slatina (3); 4 Scornicești (B); 4 Balș (3), Osica de Sus (B); Fălcoiu (OT); Mărunței (B); Coteana (OT); Ipotești (B); Brebeni (B); </w:t>
             </w:r>
             <w:r>
               <w:rPr>
@@ -1434,7 +1434,7 @@
                 <w:szCs w:val="24"/>
                 <w:lang w:val="ro-RO"/>
               </w:rPr>
-              <w:t>Industrializarea durabilă a România are nevoie de o industrie cu impact minim asupra mediului pentru atenuarea schimbărilor climatice, adresând provocări precum reducerea emisiilor industriale de gaze cu efect de seră, eficiența energetică și a utilizării resurselor prin tehnologii mai curate, abordări industriale ecologice și programe de sensibilizare sporită privind mediul. O industrie competitivă și durabilă joacă un rol esențial în accelerarea creșterii economice, reducerea sărăciei prin activități productive și atingerea tuturor obiectivelor de dezvoltare durabilă prevăzute în Agenda 2030 la nivel de țară.</w:t>
+              <w:t>Industrializarea durabilă a România are nevoie de o industrie cu impact minim asupra mediului pentru atenuarea schimbărilor climatice, adresând provocări precum reducerea emisiilor industriale de gaze cu efect de seră, eficiența energetică și a utilizării resurselor prin ######### mai curate, abordări industriale ecologice și programe de sensibilizare sporită privind mediul. O industrie competitivă și durabilă joacă un rol esențial în accelerarea creșterii economice, reducerea sărăciei prin activități productive și atingerea tuturor obiectivelor de dezvoltare durabilă prevăzute în Agenda 2030 la nivel de țară.</w:t>
             </w:r>
           </w:p>
           <w:p>
@@ -1512,7 +1512,7 @@
                 <w:szCs w:val="24"/>
                 <w:lang w:val="ro-RO"/>
               </w:rPr>
-              <w:t xml:space="preserve"> activități economice: K, I, păstoritul și T. Prin realizarea acestui proiect se contribuie la măsurile de creștere economică, putând fi abordate și o serie de nevoi </w:t>
+              <w:t xml:space="preserve"> activități economice: K, I, O și T. Prin realizarea acestui proiect se contribuie la măsurile de creștere economică, putând fi abordate și o serie de nevoi </w:t>
             </w:r>
             <w:r>
               <w:rPr>
@@ -1543,7 +1543,7 @@
                 <w:szCs w:val="24"/>
                 <w:lang w:val="ro-RO"/>
               </w:rPr>
-              <w:t xml:space="preserve">Astfel, suplimentar, prin proiectul propus și prin soluțiile tehnice alese în cadrul acestuia, SNTGN 5 SA realizează alimentarea cu gaze naturale precum și posibilitatea de alimentare cu amestec al gazelor naturale cu hidrogen în zona proiectului, unde la acest moment se utilizează combustibili fosili solizi cu un impact negativ major asupra mediului și cu emisii foarte mari de gaze cu efect de seră. </w:t>
+              <w:t xml:space="preserve">Astfel, suplimentar, prin proiectul propus și prin soluțiile #### alese în cadrul acestuia, SNTGN 5 SA realizează alimentarea cu gaze naturale precum și posibilitatea de alimentare cu amestec al gazelor naturale cu hidrogen în zona proiectului, unde la acest moment se utilizează combustibili fosili solizi cu un impact negativ major asupra mediului și cu emisii foarte mari de gaze cu efect de seră. </w:t>
             </w:r>
           </w:p>
           <w:p>
@@ -1614,7 +1614,7 @@
                 <w:szCs w:val="24"/>
                 <w:lang w:val="ro-RO"/>
               </w:rPr>
-              <w:t>Studiul de prefezabilitate finalizat și avizat de Consiliul Tehnico-Economic al SNTGN 5 SA. prin Avizul nr. ####;</w:t>
+              <w:t>Studiul de prefezabilitate finalizat și avizat de Consiliul ### al SNTGN 5 SA. prin Avizul nr. ####;</w:t>
             </w:r>
           </w:p>
           <w:p>
@@ -1639,7 +1639,7 @@
                 <w:szCs w:val="24"/>
                 <w:lang w:val="ro-RO"/>
               </w:rPr>
-              <w:t xml:space="preserve">Studiul de Fezabilitate finalizat și avizat de Consiliul Tehnico-Economic al SNTGN 5 SA. În </w:t>
+              <w:t xml:space="preserve">Studiul de Fezabilitate finalizat și avizat de Consiliul ### al SNTGN 5 SA. În </w:t>
             </w:r>
             <w:r>
               <w:rPr>
@@ -1682,7 +1682,7 @@
                 <w:szCs w:val="24"/>
                 <w:lang w:val="ro-RO"/>
               </w:rPr>
-              <w:t xml:space="preserve">Proiectul Tehnic demarat prin Tema de Proiectare nr. 4/2020 </w:t>
+              <w:t xml:space="preserve">Proiectul ##### demarat prin Tema de Proiectare nr. 4/2020 </w:t>
             </w:r>
             <w:r>
               <w:rPr>
@@ -2978,7 +2978,7 @@
                 <w:szCs w:val="24"/>
                 <w:lang w:val="ro-RO" w:eastAsia="en-US"/>
               </w:rPr>
-              <w:t>Procedura de scoatere temporară din circuitul agricol a ########## situate în extravilanul localităților va respecta prevederile legale aplicabile.</w:t>
+              <w:t>Procedura de scoatere temporară din circuitul agricol a ####### situate în extravilanul localităților va respecta prevederile legale aplicabile.</w:t>
             </w:r>
           </w:p>
         </w:tc>
@@ -3999,7 +3999,7 @@
                 <w:szCs w:val="24"/>
                 <w:lang w:val="ro-RO"/>
               </w:rPr>
-              <w:t>menținerea caracteristicilor de funcționare optimă a sistemului național de transport gaze naturale, în scopul obținerii de avantaje tehnice și economice;</w:t>
+              <w:t>menținerea caracteristicilor de funcționare optimă a sistemului național de transport gaze naturale, în scopul obținerii de avantaje #### și economice;</w:t>
             </w:r>
           </w:p>
           <w:p>
@@ -12036,7 +12036,7 @@
           <w:szCs w:val="24"/>
           <w:lang w:val="ro-RO"/>
         </w:rPr>
-        <w:t>D X N U</w:t>
+        <w:t>C E V #####</w:t>
       </w:r>
     </w:p>
     <w:p>

</xml_diff>